<commit_message>
test code commit by kevin
</commit_message>
<xml_diff>
--- a/src/test/resources/testData/excel/Internal Transfer Different Currency.docx
+++ b/src/test/resources/testData/excel/Internal Transfer Different Currency.docx
@@ -586,8 +586,6 @@
         </w:rPr>
         <w:t>${picture5}</w:t>
       </w:r>
-      <w:bookmarkStart w:id="0" w:name="_GoBack"/>
-      <w:bookmarkEnd w:id="0"/>
     </w:p>
     <w:p/>
     <w:p/>
@@ -1318,6 +1316,69 @@
           <w:bCs/>
         </w:rPr>
       </w:pPr>
+    </w:p>
+    <w:p>
+      <w:pPr>
+        <w:rPr>
+          <w:rFonts w:hint="eastAsia"/>
+          <w:lang w:val="en-US" w:eastAsia="zh-CN"/>
+        </w:rPr>
+      </w:pPr>
+      <w:r>
+        <w:rPr>
+          <w:rFonts w:hint="eastAsia"/>
+          <w:lang w:val="en-US" w:eastAsia="zh-CN"/>
+        </w:rPr>
+        <w:t>Step3:Check account amount</w:t>
+      </w:r>
+    </w:p>
+    <w:p>
+      <w:pPr>
+        <w:rPr>
+          <w:rFonts w:hint="eastAsia"/>
+          <w:lang w:val="en-US" w:eastAsia="zh-CN"/>
+        </w:rPr>
+      </w:pPr>
+    </w:p>
+    <w:p>
+      <w:pPr>
+        <w:rPr>
+          <w:rFonts w:hint="eastAsia"/>
+          <w:lang w:val="en-US" w:eastAsia="zh-CN"/>
+        </w:rPr>
+      </w:pPr>
+      <w:r>
+        <w:rPr>
+          <w:rFonts w:hint="eastAsia"/>
+          <w:lang w:val="en-US" w:eastAsia="zh-CN"/>
+        </w:rPr>
+        <w:t>${picture6}</w:t>
+      </w:r>
+    </w:p>
+    <w:p>
+      <w:pPr>
+        <w:rPr>
+          <w:rFonts w:hint="default"/>
+          <w:lang w:val="en-US" w:eastAsia="zh-CN"/>
+        </w:rPr>
+      </w:pPr>
+      <w:r>
+        <w:rPr>
+          <w:rFonts w:hint="eastAsia"/>
+          <w:lang w:val="en-US" w:eastAsia="zh-CN"/>
+        </w:rPr>
+        <w:t>${picture7}</w:t>
+      </w:r>
+    </w:p>
+    <w:p>
+      <w:pPr>
+        <w:rPr>
+          <w:rFonts w:hint="default"/>
+          <w:lang w:val="en-US" w:eastAsia="zh-CN"/>
+        </w:rPr>
+      </w:pPr>
+      <w:bookmarkStart w:id="0" w:name="_GoBack"/>
+      <w:bookmarkEnd w:id="0"/>
     </w:p>
     <w:sectPr>
       <w:pgSz w:w="11906" w:h="16838"/>

</xml_diff>